<commit_message>
Update 32-Creating-and-Modifying-a-Character-Exercises and add resources
</commit_message>
<xml_diff>
--- a/Courses/Computer-Modeling-and-IT/Computer-Modeling-and-IT-6-Class/32-Creating-and-Modifying-a-Character/32-Creating-and-Modifying-a-Character-Exercises.docx
+++ b/Courses/Computer-Modeling-and-IT/Computer-Modeling-and-IT-6-Class/32-Creating-and-Modifying-a-Character/32-Creating-and-Modifying-a-Character-Exercises.docx
@@ -128,10 +128,20 @@
         <w:rPr>
           <w:lang w:val="bg-BG"/>
         </w:rPr>
-        <w:t xml:space="preserve">За какво се използва библиотеката </w:t>
-      </w:r>
-      <w:r>
-        <w:rPr>
+        <w:t xml:space="preserve">За какво се използва </w:t>
+      </w:r>
+      <w:r>
+        <w:rPr>
+          <w:b/>
+          <w:bCs/>
+          <w:lang w:val="bg-BG"/>
+        </w:rPr>
+        <w:t xml:space="preserve">библиотеката </w:t>
+      </w:r>
+      <w:r>
+        <w:rPr>
+          <w:b/>
+          <w:bCs/>
           <w:lang w:val="en-GB"/>
         </w:rPr>
         <w:t>turtle</w:t>
@@ -150,7 +160,7 @@
       </w:r>
       <w:r>
         <w:rPr>
-          <w:lang w:val="en-GB"/>
+          <w:lang w:val="bg-BG"/>
         </w:rPr>
         <w:t>?</w:t>
       </w:r>
@@ -171,7 +181,21 @@
         <w:rPr>
           <w:lang w:val="bg-BG"/>
         </w:rPr>
-        <w:t xml:space="preserve">Как създаваме герой </w:t>
+        <w:t xml:space="preserve">Как </w:t>
+      </w:r>
+      <w:r>
+        <w:rPr>
+          <w:b/>
+          <w:bCs/>
+          <w:lang w:val="bg-BG"/>
+        </w:rPr>
+        <w:t>създаваме герой</w:t>
+      </w:r>
+      <w:r>
+        <w:rPr>
+          <w:lang w:val="bg-BG"/>
+        </w:rPr>
+        <w:t xml:space="preserve"> </w:t>
       </w:r>
       <w:r>
         <w:rPr>
@@ -181,7 +205,7 @@
       </w:r>
       <w:r>
         <w:rPr>
-          <w:lang w:val="en-GB"/>
+          <w:lang w:val="bg-BG"/>
         </w:rPr>
         <w:t>?</w:t>
       </w:r>
@@ -202,11 +226,25 @@
         <w:rPr>
           <w:lang w:val="bg-BG"/>
         </w:rPr>
-        <w:t>Дайте примери за вградени форми (костюми) в библиотеката turtle</w:t>
-      </w:r>
-      <w:r>
-        <w:rPr>
-          <w:lang w:val="en-GB"/>
+        <w:t xml:space="preserve">Дайте примери за </w:t>
+      </w:r>
+      <w:r>
+        <w:rPr>
+          <w:b/>
+          <w:bCs/>
+          <w:lang w:val="bg-BG"/>
+        </w:rPr>
+        <w:t>вградени форми</w:t>
+      </w:r>
+      <w:r>
+        <w:rPr>
+          <w:lang w:val="bg-BG"/>
+        </w:rPr>
+        <w:t xml:space="preserve"> (костюми) в библиотеката turtle</w:t>
+      </w:r>
+      <w:r>
+        <w:rPr>
+          <w:lang w:val="bg-BG"/>
         </w:rPr>
         <w:t>.</w:t>
       </w:r>
@@ -227,19 +265,35 @@
         <w:rPr>
           <w:lang w:val="bg-BG"/>
         </w:rPr>
-        <w:t xml:space="preserve">Можем ли да използваме собствени </w:t>
-      </w:r>
-      <w:r>
-        <w:rPr>
-          <w:lang w:val="bg-BG"/>
-        </w:rPr>
-        <w:t>костюми</w:t>
-      </w:r>
-      <w:r>
-        <w:rPr>
-          <w:lang w:val="bg-BG"/>
-        </w:rPr>
-        <w:t xml:space="preserve"> за нашия герой? Как става това?</w:t>
+        <w:t xml:space="preserve">Можем ли да използваме </w:t>
+      </w:r>
+      <w:r>
+        <w:rPr>
+          <w:b/>
+          <w:bCs/>
+          <w:lang w:val="bg-BG"/>
+        </w:rPr>
+        <w:t>собствени костюми</w:t>
+      </w:r>
+      <w:r>
+        <w:rPr>
+          <w:lang w:val="bg-BG"/>
+        </w:rPr>
+        <w:t xml:space="preserve"> за нашия </w:t>
+      </w:r>
+      <w:r>
+        <w:rPr>
+          <w:b/>
+          <w:bCs/>
+          <w:lang w:val="bg-BG"/>
+        </w:rPr>
+        <w:t>герой</w:t>
+      </w:r>
+      <w:r>
+        <w:rPr>
+          <w:lang w:val="bg-BG"/>
+        </w:rPr>
+        <w:t>? Как става това?</w:t>
       </w:r>
     </w:p>
     <w:p>
@@ -258,7 +312,27 @@
         <w:rPr>
           <w:lang w:val="bg-BG"/>
         </w:rPr>
-        <w:t xml:space="preserve">Как можем да променим цвета на нашия герой </w:t>
+        <w:t xml:space="preserve">Как можем да </w:t>
+      </w:r>
+      <w:r>
+        <w:rPr>
+          <w:b/>
+          <w:bCs/>
+          <w:lang w:val="bg-BG"/>
+        </w:rPr>
+        <w:t>променим цвета</w:t>
+      </w:r>
+      <w:r>
+        <w:rPr>
+          <w:lang w:val="bg-BG"/>
+        </w:rPr>
+        <w:t xml:space="preserve"> на нашия герой</w:t>
+      </w:r>
+      <w:r>
+        <w:rPr>
+          <w:lang w:val="bg-BG"/>
+        </w:rPr>
+        <w:t>?</w:t>
       </w:r>
     </w:p>
     <w:p>
@@ -277,7 +351,35 @@
         <w:rPr>
           <w:lang w:val="bg-BG"/>
         </w:rPr>
-        <w:t>Каква е командата за преоразмеряване на геро</w:t>
+        <w:t xml:space="preserve">Каква е </w:t>
+      </w:r>
+      <w:r>
+        <w:rPr>
+          <w:b/>
+          <w:bCs/>
+          <w:lang w:val="bg-BG"/>
+        </w:rPr>
+        <w:t>командата</w:t>
+      </w:r>
+      <w:r>
+        <w:rPr>
+          <w:lang w:val="bg-BG"/>
+        </w:rPr>
+        <w:t xml:space="preserve"> за </w:t>
+      </w:r>
+      <w:r>
+        <w:rPr>
+          <w:b/>
+          <w:bCs/>
+          <w:lang w:val="bg-BG"/>
+        </w:rPr>
+        <w:t>преоразмеряване</w:t>
+      </w:r>
+      <w:r>
+        <w:rPr>
+          <w:lang w:val="bg-BG"/>
+        </w:rPr>
+        <w:t xml:space="preserve"> на геро</w:t>
       </w:r>
       <w:r>
         <w:rPr>
@@ -332,20 +434,44 @@
     <w:p>
       <w:pPr>
         <w:rPr>
+          <w:lang w:val="bg-BG"/>
+        </w:rPr>
+      </w:pPr>
+      <w:r>
+        <w:rPr>
+          <w:lang w:val="bg-BG"/>
+        </w:rPr>
+        <w:t xml:space="preserve">Отворете </w:t>
+      </w:r>
+      <w:r>
+        <w:rPr>
+          <w:lang w:val="bg-BG"/>
+        </w:rPr>
+        <w:t xml:space="preserve">файла </w:t>
+      </w:r>
+      <w:r>
+        <w:rPr>
+          <w:b/>
+          <w:bCs/>
           <w:lang w:val="en-GB"/>
         </w:rPr>
-      </w:pPr>
-      <w:r>
-        <w:rPr>
-          <w:lang w:val="bg-BG"/>
-        </w:rPr>
-        <w:t xml:space="preserve">Отвори файла </w:t>
-      </w:r>
-      <w:r>
-        <w:rPr>
+        <w:t>sizeandshape</w:t>
+      </w:r>
+      <w:r>
+        <w:rPr>
+          <w:b/>
+          <w:bCs/>
+          <w:lang w:val="bg-BG"/>
+        </w:rPr>
+        <w:t>.</w:t>
+      </w:r>
+      <w:r>
+        <w:rPr>
+          <w:b/>
+          <w:bCs/>
           <w:lang w:val="en-GB"/>
         </w:rPr>
-        <w:t>sizeandshape.py</w:t>
+        <w:t>py</w:t>
       </w:r>
       <w:r>
         <w:rPr>
@@ -355,21 +481,745 @@
       </w:r>
       <w:r>
         <w:rPr>
+          <w:b/>
+          <w:bCs/>
           <w:lang w:val="en-GB"/>
         </w:rPr>
-        <w:t xml:space="preserve">Resources. </w:t>
+        <w:t>Resources</w:t>
+      </w:r>
+      <w:r>
+        <w:rPr>
+          <w:lang w:val="bg-BG"/>
+        </w:rPr>
+        <w:t xml:space="preserve">. </w:t>
+      </w:r>
+      <w:r>
+        <w:rPr>
+          <w:lang w:val="bg-BG"/>
+        </w:rPr>
+        <w:t xml:space="preserve">Във файла има </w:t>
+      </w:r>
+      <w:r>
+        <w:rPr>
+          <w:b/>
+          <w:bCs/>
+          <w:lang w:val="bg-BG"/>
+        </w:rPr>
+        <w:t>код</w:t>
+      </w:r>
+      <w:r>
+        <w:rPr>
+          <w:lang w:val="bg-BG"/>
+        </w:rPr>
+        <w:t xml:space="preserve">, който </w:t>
+      </w:r>
+      <w:r>
+        <w:rPr>
+          <w:b/>
+          <w:bCs/>
+          <w:lang w:val="bg-BG"/>
+        </w:rPr>
+        <w:t>задава форма</w:t>
+      </w:r>
+      <w:r>
+        <w:rPr>
+          <w:lang w:val="bg-BG"/>
+        </w:rPr>
+        <w:t xml:space="preserve"> на </w:t>
+      </w:r>
+      <w:r>
+        <w:rPr>
+          <w:lang w:val="bg-BG"/>
+        </w:rPr>
+        <w:t>героя</w:t>
+      </w:r>
+      <w:r>
+        <w:rPr>
+          <w:lang w:val="bg-BG"/>
+        </w:rPr>
+        <w:t xml:space="preserve"> и го </w:t>
+      </w:r>
+      <w:r>
+        <w:rPr>
+          <w:b/>
+          <w:bCs/>
+          <w:lang w:val="bg-BG"/>
+        </w:rPr>
+        <w:t>премества</w:t>
+      </w:r>
+      <w:r>
+        <w:rPr>
+          <w:lang w:val="bg-BG"/>
+        </w:rPr>
+        <w:t xml:space="preserve"> напред. Добав</w:t>
+      </w:r>
+      <w:r>
+        <w:rPr>
+          <w:lang w:val="bg-BG"/>
+        </w:rPr>
+        <w:t>ете командите, с които да се</w:t>
+      </w:r>
+      <w:r>
+        <w:rPr>
+          <w:lang w:val="bg-BG"/>
+        </w:rPr>
+        <w:t>:</w:t>
       </w:r>
     </w:p>
     <w:p>
       <w:pPr>
-        <w:rPr>
-          <w:lang w:val="bg-BG"/>
-        </w:rPr>
-      </w:pPr>
+        <w:pStyle w:val="ListParagraph"/>
+        <w:numPr>
+          <w:ilvl w:val="0"/>
+          <w:numId w:val="41"/>
+        </w:numPr>
+        <w:rPr>
+          <w:lang w:val="bg-BG"/>
+        </w:rPr>
+      </w:pPr>
+      <w:r>
+        <w:rPr>
+          <w:lang w:val="bg-BG"/>
+        </w:rPr>
+        <w:t>Промен</w:t>
+      </w:r>
+      <w:r>
+        <w:rPr>
+          <w:lang w:val="bg-BG"/>
+        </w:rPr>
+        <w:t>и</w:t>
+      </w:r>
+      <w:r>
+        <w:rPr>
+          <w:lang w:val="bg-BG"/>
+        </w:rPr>
+        <w:t xml:space="preserve"> </w:t>
+      </w:r>
+      <w:r>
+        <w:rPr>
+          <w:b/>
+          <w:bCs/>
+          <w:lang w:val="bg-BG"/>
+        </w:rPr>
+        <w:t>размера</w:t>
+      </w:r>
+      <w:r>
+        <w:rPr>
+          <w:lang w:val="bg-BG"/>
+        </w:rPr>
+        <w:t xml:space="preserve"> на героя така, че да е </w:t>
+      </w:r>
+      <w:r>
+        <w:rPr>
+          <w:b/>
+          <w:bCs/>
+          <w:lang w:val="bg-BG"/>
+        </w:rPr>
+        <w:t>два пъти по-широк</w:t>
+      </w:r>
+      <w:r>
+        <w:rPr>
+          <w:lang w:val="bg-BG"/>
+        </w:rPr>
+        <w:t xml:space="preserve"> и </w:t>
+      </w:r>
+      <w:r>
+        <w:rPr>
+          <w:b/>
+          <w:bCs/>
+          <w:lang w:val="bg-BG"/>
+        </w:rPr>
+        <w:t>три пъти по-дълъг</w:t>
+      </w:r>
+      <w:r>
+        <w:rPr>
+          <w:lang w:val="bg-BG"/>
+        </w:rPr>
+        <w:t xml:space="preserve"> от стандартния</w:t>
+      </w:r>
+    </w:p>
+    <w:p>
+      <w:pPr>
+        <w:pStyle w:val="ListParagraph"/>
+        <w:numPr>
+          <w:ilvl w:val="0"/>
+          <w:numId w:val="41"/>
+        </w:numPr>
+        <w:rPr>
+          <w:lang w:val="bg-BG"/>
+        </w:rPr>
+      </w:pPr>
+      <w:r>
+        <w:rPr>
+          <w:lang w:val="bg-BG"/>
+        </w:rPr>
+        <w:t>Промен</w:t>
+      </w:r>
+      <w:r>
+        <w:rPr>
+          <w:lang w:val="bg-BG"/>
+        </w:rPr>
+        <w:t>и</w:t>
+      </w:r>
+      <w:r>
+        <w:rPr>
+          <w:lang w:val="bg-BG"/>
+        </w:rPr>
+        <w:t xml:space="preserve"> </w:t>
+      </w:r>
+      <w:r>
+        <w:rPr>
+          <w:b/>
+          <w:bCs/>
+          <w:lang w:val="bg-BG"/>
+        </w:rPr>
+        <w:t>дебелината</w:t>
+      </w:r>
+      <w:r>
+        <w:rPr>
+          <w:lang w:val="bg-BG"/>
+        </w:rPr>
+        <w:t xml:space="preserve"> на </w:t>
+      </w:r>
+      <w:r>
+        <w:rPr>
+          <w:b/>
+          <w:bCs/>
+          <w:lang w:val="bg-BG"/>
+        </w:rPr>
+        <w:t>очертанията</w:t>
+      </w:r>
+      <w:r>
+        <w:rPr>
+          <w:lang w:val="bg-BG"/>
+        </w:rPr>
+        <w:t xml:space="preserve"> на </w:t>
+      </w:r>
+      <w:r>
+        <w:rPr>
+          <w:b/>
+          <w:bCs/>
+          <w:lang w:val="bg-BG"/>
+        </w:rPr>
+        <w:t>4 пиксела</w:t>
+      </w:r>
+    </w:p>
+    <w:p>
+      <w:pPr>
+        <w:pStyle w:val="Heading3"/>
+        <w:numPr>
+          <w:ilvl w:val="0"/>
+          <w:numId w:val="40"/>
+        </w:numPr>
+        <w:ind w:left="426" w:hanging="426"/>
+        <w:rPr>
+          <w:lang w:val="bg-BG"/>
+        </w:rPr>
+      </w:pPr>
+      <w:r>
+        <w:rPr>
+          <w:lang w:val="bg-BG"/>
+        </w:rPr>
+        <w:t>Червената костенурка</w:t>
+      </w:r>
+    </w:p>
+    <w:p>
+      <w:pPr>
+        <w:rPr>
+          <w:lang w:val="bg-BG"/>
+        </w:rPr>
+      </w:pPr>
+      <w:r>
+        <w:rPr>
+          <w:lang w:val="bg-BG"/>
+        </w:rPr>
+        <w:t xml:space="preserve">Отворете файла </w:t>
+      </w:r>
+      <w:r>
+        <w:rPr>
+          <w:b/>
+          <w:bCs/>
+          <w:lang w:val="en-GB"/>
+        </w:rPr>
+        <w:t>redturtle</w:t>
+      </w:r>
+      <w:r>
+        <w:rPr>
+          <w:b/>
+          <w:bCs/>
+          <w:lang w:val="bg-BG"/>
+        </w:rPr>
+        <w:t>.</w:t>
+      </w:r>
+      <w:r>
+        <w:rPr>
+          <w:b/>
+          <w:bCs/>
+          <w:lang w:val="en-GB"/>
+        </w:rPr>
+        <w:t>py</w:t>
+      </w:r>
+      <w:r>
+        <w:rPr>
+          <w:lang w:val="bg-BG"/>
+        </w:rPr>
+        <w:t xml:space="preserve"> </w:t>
+      </w:r>
+      <w:r>
+        <w:rPr>
+          <w:lang w:val="bg-BG"/>
+        </w:rPr>
+        <w:t xml:space="preserve">от папката </w:t>
+      </w:r>
+      <w:r>
+        <w:rPr>
+          <w:b/>
+          <w:bCs/>
+          <w:lang w:val="en-GB"/>
+        </w:rPr>
+        <w:t>Resources</w:t>
+      </w:r>
+      <w:r>
+        <w:rPr>
+          <w:lang w:val="bg-BG"/>
+        </w:rPr>
+        <w:t xml:space="preserve">. </w:t>
+      </w:r>
+      <w:r>
+        <w:rPr>
+          <w:lang w:val="bg-BG"/>
+        </w:rPr>
+        <w:t>Попълн</w:t>
+      </w:r>
+      <w:r>
+        <w:rPr>
+          <w:lang w:val="bg-BG"/>
+        </w:rPr>
+        <w:t>ете</w:t>
+      </w:r>
+      <w:r>
+        <w:rPr>
+          <w:lang w:val="bg-BG"/>
+        </w:rPr>
+        <w:t xml:space="preserve"> </w:t>
+      </w:r>
+      <w:r>
+        <w:rPr>
+          <w:b/>
+          <w:bCs/>
+          <w:lang w:val="bg-BG"/>
+        </w:rPr>
+        <w:t>липсващите</w:t>
+      </w:r>
+      <w:r>
+        <w:rPr>
+          <w:lang w:val="bg-BG"/>
+        </w:rPr>
+        <w:t xml:space="preserve"> команди, за да може костенурката да има </w:t>
+      </w:r>
+      <w:r>
+        <w:rPr>
+          <w:b/>
+          <w:bCs/>
+          <w:lang w:val="bg-BG"/>
+        </w:rPr>
+        <w:t>зелени очертания</w:t>
+      </w:r>
+      <w:r>
+        <w:rPr>
+          <w:lang w:val="bg-BG"/>
+        </w:rPr>
+        <w:t xml:space="preserve"> и </w:t>
+      </w:r>
+      <w:r>
+        <w:rPr>
+          <w:b/>
+          <w:bCs/>
+          <w:lang w:val="bg-BG"/>
+        </w:rPr>
+        <w:t>червено запълване</w:t>
+      </w:r>
+      <w:r>
+        <w:rPr>
+          <w:lang w:val="bg-BG"/>
+        </w:rPr>
+        <w:t>.</w:t>
+      </w:r>
+    </w:p>
+    <w:p>
+      <w:pPr>
+        <w:rPr>
+          <w:lang w:val="en-GB"/>
+        </w:rPr>
+      </w:pPr>
+      <w:r>
+        <w:rPr>
+          <w:lang w:val="bg-BG"/>
+        </w:rPr>
+        <w:t xml:space="preserve">Разгледайте командите </w:t>
+      </w:r>
+      <w:r>
+        <w:rPr>
+          <w:b/>
+          <w:bCs/>
+          <w:lang w:val="en-GB"/>
+        </w:rPr>
+        <w:t>begin</w:t>
+      </w:r>
+      <w:r>
+        <w:rPr>
+          <w:b/>
+          <w:bCs/>
+          <w:lang w:val="bg-BG"/>
+        </w:rPr>
+        <w:t>_</w:t>
+      </w:r>
+      <w:r>
+        <w:rPr>
+          <w:b/>
+          <w:bCs/>
+          <w:lang w:val="en-GB"/>
+        </w:rPr>
+        <w:t>fill</w:t>
+      </w:r>
+      <w:r>
+        <w:rPr>
+          <w:b/>
+          <w:bCs/>
+          <w:lang w:val="bg-BG"/>
+        </w:rPr>
+        <w:t>()</w:t>
+      </w:r>
+      <w:r>
+        <w:rPr>
+          <w:lang w:val="bg-BG"/>
+        </w:rPr>
+        <w:t xml:space="preserve"> и </w:t>
+      </w:r>
+      <w:r>
+        <w:rPr>
+          <w:b/>
+          <w:bCs/>
+          <w:lang w:val="en-GB"/>
+        </w:rPr>
+        <w:t>end</w:t>
+      </w:r>
+      <w:r>
+        <w:rPr>
+          <w:b/>
+          <w:bCs/>
+          <w:lang w:val="bg-BG"/>
+        </w:rPr>
+        <w:t>_</w:t>
+      </w:r>
+      <w:r>
+        <w:rPr>
+          <w:b/>
+          <w:bCs/>
+          <w:lang w:val="en-GB"/>
+        </w:rPr>
+        <w:t>fill()</w:t>
+      </w:r>
+      <w:r>
+        <w:rPr>
+          <w:lang w:val="bg-BG"/>
+        </w:rPr>
+        <w:t>. Какво правят те и как бихте могли да ги използвате?</w:t>
+      </w:r>
+    </w:p>
+    <w:p>
+      <w:pPr>
+        <w:pStyle w:val="Heading3"/>
+        <w:numPr>
+          <w:ilvl w:val="0"/>
+          <w:numId w:val="40"/>
+        </w:numPr>
+        <w:ind w:left="426" w:hanging="426"/>
+        <w:rPr>
+          <w:lang w:val="bg-BG"/>
+        </w:rPr>
+      </w:pPr>
+      <w:r>
+        <w:rPr>
+          <w:lang w:val="bg-BG"/>
+        </w:rPr>
+        <w:t>Спайдърмен</w:t>
+      </w:r>
+    </w:p>
+    <w:p>
+      <w:pPr>
+        <w:rPr>
+          <w:lang w:val="bg-BG"/>
+        </w:rPr>
+      </w:pPr>
+      <w:r>
+        <w:rPr>
+          <w:lang w:val="bg-BG"/>
+        </w:rPr>
+        <w:t>Създайте</w:t>
+      </w:r>
+      <w:r>
+        <w:rPr>
+          <w:lang w:val="bg-BG"/>
+        </w:rPr>
+        <w:t xml:space="preserve"> програма, </w:t>
+      </w:r>
+      <w:r>
+        <w:rPr>
+          <w:lang w:val="bg-BG"/>
+        </w:rPr>
+        <w:t xml:space="preserve">която да превърне </w:t>
+      </w:r>
+      <w:r>
+        <w:rPr>
+          <w:b/>
+          <w:bCs/>
+          <w:lang w:val="bg-BG"/>
+        </w:rPr>
+        <w:t>героя</w:t>
+      </w:r>
+      <w:r>
+        <w:rPr>
+          <w:lang w:val="bg-BG"/>
+        </w:rPr>
+        <w:t xml:space="preserve"> (костенурката) в </w:t>
+      </w:r>
+      <w:r>
+        <w:rPr>
+          <w:b/>
+          <w:bCs/>
+          <w:lang w:val="bg-BG"/>
+        </w:rPr>
+        <w:t>Spider-Man</w:t>
+      </w:r>
+      <w:r>
+        <w:rPr>
+          <w:lang w:val="bg-BG"/>
+        </w:rPr>
+        <w:t>.</w:t>
+      </w:r>
+      <w:r>
+        <w:rPr>
+          <w:lang w:val="bg-BG"/>
+        </w:rPr>
+        <w:t xml:space="preserve"> </w:t>
+      </w:r>
+      <w:r>
+        <w:rPr>
+          <w:lang w:val="bg-BG"/>
+        </w:rPr>
+        <w:t>Файлът с изображението</w:t>
+      </w:r>
+      <w:r>
+        <w:rPr>
+          <w:lang w:val="bg-BG"/>
+        </w:rPr>
+        <w:t xml:space="preserve"> </w:t>
+      </w:r>
+      <w:r>
+        <w:rPr>
+          <w:lang w:val="bg-BG"/>
+        </w:rPr>
+        <w:t>(</w:t>
+      </w:r>
+      <w:r>
+        <w:rPr>
+          <w:b/>
+          <w:bCs/>
+          <w:lang w:val="bg-BG"/>
+        </w:rPr>
+        <w:t>spiderman.gif</w:t>
+      </w:r>
+      <w:r>
+        <w:rPr>
+          <w:lang w:val="bg-BG"/>
+        </w:rPr>
+        <w:t>)</w:t>
+      </w:r>
+      <w:r>
+        <w:rPr>
+          <w:lang w:val="bg-BG"/>
+        </w:rPr>
+        <w:t xml:space="preserve"> се намира в папката </w:t>
+      </w:r>
+      <w:r>
+        <w:rPr>
+          <w:b/>
+          <w:bCs/>
+          <w:lang w:val="bg-BG"/>
+        </w:rPr>
+        <w:t>Resources</w:t>
+      </w:r>
+      <w:r>
+        <w:rPr>
+          <w:lang w:val="bg-BG"/>
+        </w:rPr>
+        <w:t>.</w:t>
+      </w:r>
+      <w:r>
+        <w:rPr>
+          <w:lang w:val="bg-BG"/>
+        </w:rPr>
+        <w:t xml:space="preserve"> </w:t>
+      </w:r>
+      <w:r>
+        <w:rPr>
+          <w:lang w:val="bg-BG"/>
+        </w:rPr>
+        <w:t>Уверете се, че файлът с костюма е разположен в същата папка като програмата, която ще напишете.</w:t>
+      </w:r>
+    </w:p>
+    <w:p>
+      <w:pPr>
+        <w:rPr>
+          <w:lang w:val="bg-BG"/>
+        </w:rPr>
+      </w:pPr>
+      <w:r>
+        <w:rPr>
+          <w:lang w:val="bg-BG"/>
+        </w:rPr>
+        <w:t xml:space="preserve">След като </w:t>
+      </w:r>
+      <w:r>
+        <w:rPr>
+          <w:b/>
+          <w:bCs/>
+          <w:lang w:val="bg-BG"/>
+        </w:rPr>
+        <w:t>регистрирате</w:t>
+      </w:r>
+      <w:r>
+        <w:rPr>
+          <w:lang w:val="bg-BG"/>
+        </w:rPr>
+        <w:t xml:space="preserve"> и </w:t>
+      </w:r>
+      <w:r>
+        <w:rPr>
+          <w:b/>
+          <w:bCs/>
+          <w:lang w:val="bg-BG"/>
+        </w:rPr>
+        <w:t>зададете</w:t>
+      </w:r>
+      <w:r>
+        <w:rPr>
+          <w:lang w:val="bg-BG"/>
+        </w:rPr>
+        <w:t xml:space="preserve"> </w:t>
+      </w:r>
+      <w:r>
+        <w:rPr>
+          <w:b/>
+          <w:bCs/>
+          <w:lang w:val="bg-BG"/>
+        </w:rPr>
+        <w:t>новия костюм</w:t>
+      </w:r>
+      <w:r>
+        <w:rPr>
+          <w:lang w:val="bg-BG"/>
+        </w:rPr>
+        <w:t xml:space="preserve">, накарайте героя да се </w:t>
+      </w:r>
+      <w:r>
+        <w:rPr>
+          <w:b/>
+          <w:bCs/>
+          <w:lang w:val="bg-BG"/>
+        </w:rPr>
+        <w:t>премести</w:t>
+      </w:r>
+      <w:r>
+        <w:rPr>
+          <w:lang w:val="bg-BG"/>
+        </w:rPr>
+        <w:t xml:space="preserve"> </w:t>
+      </w:r>
+      <w:r>
+        <w:rPr>
+          <w:b/>
+          <w:bCs/>
+          <w:lang w:val="bg-BG"/>
+        </w:rPr>
+        <w:t>100 пиксела напред</w:t>
+      </w:r>
+      <w:r>
+        <w:rPr>
+          <w:lang w:val="bg-BG"/>
+        </w:rPr>
+        <w:t>.</w:t>
+      </w:r>
+    </w:p>
+    <w:p>
+      <w:pPr>
+        <w:jc w:val="center"/>
+        <w:rPr>
+          <w:lang w:val="bg-BG"/>
+        </w:rPr>
+      </w:pPr>
+      <w:r>
+        <w:rPr>
+          <w:noProof/>
+        </w:rPr>
+        <w:drawing>
+          <wp:inline distT="0" distB="0" distL="0" distR="0" wp14:anchorId="0A14B739" wp14:editId="79CD2849">
+            <wp:extent cx="3232150" cy="1853734"/>
+            <wp:effectExtent l="19050" t="19050" r="25400" b="13335"/>
+            <wp:docPr id="1307302392" name="Picture 4" descr="Marvel anuncia nueva serie de cómics de Spiderman, a cargo de Nick Spencer  y Ryan Ottley"/>
+            <wp:cNvGraphicFramePr>
+              <a:graphicFrameLocks xmlns:a="http://schemas.openxmlformats.org/drawingml/2006/main" noChangeAspect="1"/>
+            </wp:cNvGraphicFramePr>
+            <a:graphic xmlns:a="http://schemas.openxmlformats.org/drawingml/2006/main">
+              <a:graphicData uri="http://schemas.openxmlformats.org/drawingml/2006/picture">
+                <pic:pic xmlns:pic="http://schemas.openxmlformats.org/drawingml/2006/picture">
+                  <pic:nvPicPr>
+                    <pic:cNvPr id="0" name="Picture 1" descr="Marvel anuncia nueva serie de cómics de Spiderman, a cargo de Nick Spencer  y Ryan Ottley"/>
+                    <pic:cNvPicPr>
+                      <a:picLocks noChangeAspect="1" noChangeArrowheads="1"/>
+                    </pic:cNvPicPr>
+                  </pic:nvPicPr>
+                  <pic:blipFill>
+                    <a:blip r:embed="rId9">
+                      <a:extLst>
+                        <a:ext uri="{28A0092B-C50C-407E-A947-70E740481C1C}">
+                          <a14:useLocalDpi xmlns:a14="http://schemas.microsoft.com/office/drawing/2010/main" val="0"/>
+                        </a:ext>
+                      </a:extLst>
+                    </a:blip>
+                    <a:srcRect/>
+                    <a:stretch>
+                      <a:fillRect/>
+                    </a:stretch>
+                  </pic:blipFill>
+                  <pic:spPr bwMode="auto">
+                    <a:xfrm>
+                      <a:off x="0" y="0"/>
+                      <a:ext cx="3249462" cy="1863663"/>
+                    </a:xfrm>
+                    <a:prstGeom prst="rect">
+                      <a:avLst/>
+                    </a:prstGeom>
+                    <a:noFill/>
+                    <a:ln>
+                      <a:solidFill>
+                        <a:schemeClr val="bg1">
+                          <a:lumMod val="75000"/>
+                        </a:schemeClr>
+                      </a:solidFill>
+                    </a:ln>
+                  </pic:spPr>
+                </pic:pic>
+              </a:graphicData>
+            </a:graphic>
+          </wp:inline>
+        </w:drawing>
+      </w:r>
     </w:p>
     <w:sectPr>
-      <w:headerReference w:type="default" r:id="rId9"/>
-      <w:footerReference w:type="default" r:id="rId10"/>
+      <w:headerReference w:type="default" r:id="rId10"/>
+      <w:footerReference w:type="default" r:id="rId11"/>
       <w:pgSz w:w="11909" w:h="16834" w:code="9"/>
       <w:pgMar w:top="567" w:right="737" w:bottom="680" w:left="737" w:header="567" w:footer="510" w:gutter="0"/>
       <w:cols w:space="720"/>
@@ -2843,6 +3693,119 @@
     </w:lvl>
   </w:abstractNum>
   <w:abstractNum w:abstractNumId="13" w15:restartNumberingAfterBreak="0">
+    <w:nsid w:val="2FD40D1C"/>
+    <w:multiLevelType w:val="hybridMultilevel"/>
+    <w:tmpl w:val="4A3EB040"/>
+    <w:lvl w:ilvl="0" w:tplc="08090001">
+      <w:start w:val="1"/>
+      <w:numFmt w:val="bullet"/>
+      <w:lvlText w:val=""/>
+      <w:lvlJc w:val="left"/>
+      <w:pPr>
+        <w:ind w:left="720" w:hanging="360"/>
+      </w:pPr>
+      <w:rPr>
+        <w:rFonts w:ascii="Symbol" w:hAnsi="Symbol" w:hint="default"/>
+      </w:rPr>
+    </w:lvl>
+    <w:lvl w:ilvl="1" w:tplc="08090003" w:tentative="1">
+      <w:start w:val="1"/>
+      <w:numFmt w:val="bullet"/>
+      <w:lvlText w:val="o"/>
+      <w:lvlJc w:val="left"/>
+      <w:pPr>
+        <w:ind w:left="1440" w:hanging="360"/>
+      </w:pPr>
+      <w:rPr>
+        <w:rFonts w:ascii="Courier New" w:hAnsi="Courier New" w:cs="Courier New" w:hint="default"/>
+      </w:rPr>
+    </w:lvl>
+    <w:lvl w:ilvl="2" w:tplc="08090005" w:tentative="1">
+      <w:start w:val="1"/>
+      <w:numFmt w:val="bullet"/>
+      <w:lvlText w:val=""/>
+      <w:lvlJc w:val="left"/>
+      <w:pPr>
+        <w:ind w:left="2160" w:hanging="360"/>
+      </w:pPr>
+      <w:rPr>
+        <w:rFonts w:ascii="Wingdings" w:hAnsi="Wingdings" w:hint="default"/>
+      </w:rPr>
+    </w:lvl>
+    <w:lvl w:ilvl="3" w:tplc="08090001" w:tentative="1">
+      <w:start w:val="1"/>
+      <w:numFmt w:val="bullet"/>
+      <w:lvlText w:val=""/>
+      <w:lvlJc w:val="left"/>
+      <w:pPr>
+        <w:ind w:left="2880" w:hanging="360"/>
+      </w:pPr>
+      <w:rPr>
+        <w:rFonts w:ascii="Symbol" w:hAnsi="Symbol" w:hint="default"/>
+      </w:rPr>
+    </w:lvl>
+    <w:lvl w:ilvl="4" w:tplc="08090003" w:tentative="1">
+      <w:start w:val="1"/>
+      <w:numFmt w:val="bullet"/>
+      <w:lvlText w:val="o"/>
+      <w:lvlJc w:val="left"/>
+      <w:pPr>
+        <w:ind w:left="3600" w:hanging="360"/>
+      </w:pPr>
+      <w:rPr>
+        <w:rFonts w:ascii="Courier New" w:hAnsi="Courier New" w:cs="Courier New" w:hint="default"/>
+      </w:rPr>
+    </w:lvl>
+    <w:lvl w:ilvl="5" w:tplc="08090005" w:tentative="1">
+      <w:start w:val="1"/>
+      <w:numFmt w:val="bullet"/>
+      <w:lvlText w:val=""/>
+      <w:lvlJc w:val="left"/>
+      <w:pPr>
+        <w:ind w:left="4320" w:hanging="360"/>
+      </w:pPr>
+      <w:rPr>
+        <w:rFonts w:ascii="Wingdings" w:hAnsi="Wingdings" w:hint="default"/>
+      </w:rPr>
+    </w:lvl>
+    <w:lvl w:ilvl="6" w:tplc="08090001" w:tentative="1">
+      <w:start w:val="1"/>
+      <w:numFmt w:val="bullet"/>
+      <w:lvlText w:val=""/>
+      <w:lvlJc w:val="left"/>
+      <w:pPr>
+        <w:ind w:left="5040" w:hanging="360"/>
+      </w:pPr>
+      <w:rPr>
+        <w:rFonts w:ascii="Symbol" w:hAnsi="Symbol" w:hint="default"/>
+      </w:rPr>
+    </w:lvl>
+    <w:lvl w:ilvl="7" w:tplc="08090003" w:tentative="1">
+      <w:start w:val="1"/>
+      <w:numFmt w:val="bullet"/>
+      <w:lvlText w:val="o"/>
+      <w:lvlJc w:val="left"/>
+      <w:pPr>
+        <w:ind w:left="5760" w:hanging="360"/>
+      </w:pPr>
+      <w:rPr>
+        <w:rFonts w:ascii="Courier New" w:hAnsi="Courier New" w:cs="Courier New" w:hint="default"/>
+      </w:rPr>
+    </w:lvl>
+    <w:lvl w:ilvl="8" w:tplc="08090005" w:tentative="1">
+      <w:start w:val="1"/>
+      <w:numFmt w:val="bullet"/>
+      <w:lvlText w:val=""/>
+      <w:lvlJc w:val="left"/>
+      <w:pPr>
+        <w:ind w:left="6480" w:hanging="360"/>
+      </w:pPr>
+      <w:rPr>
+        <w:rFonts w:ascii="Wingdings" w:hAnsi="Wingdings" w:hint="default"/>
+      </w:rPr>
+    </w:lvl>
+  </w:abstractNum>
+  <w:abstractNum w:abstractNumId="14" w15:restartNumberingAfterBreak="0">
     <w:nsid w:val="314D1047"/>
     <w:multiLevelType w:val="hybridMultilevel"/>
     <w:tmpl w:val="2DC2F18E"/>
@@ -2955,7 +3918,7 @@
       </w:rPr>
     </w:lvl>
   </w:abstractNum>
-  <w:abstractNum w:abstractNumId="14" w15:restartNumberingAfterBreak="0">
+  <w:abstractNum w:abstractNumId="15" w15:restartNumberingAfterBreak="0">
     <w:nsid w:val="36B0360B"/>
     <w:multiLevelType w:val="hybridMultilevel"/>
     <w:tmpl w:val="0ABE7286"/>
@@ -3068,7 +4031,7 @@
       </w:rPr>
     </w:lvl>
   </w:abstractNum>
-  <w:abstractNum w:abstractNumId="15" w15:restartNumberingAfterBreak="0">
+  <w:abstractNum w:abstractNumId="16" w15:restartNumberingAfterBreak="0">
     <w:nsid w:val="410B10A8"/>
     <w:multiLevelType w:val="hybridMultilevel"/>
     <w:tmpl w:val="608A2660"/>
@@ -3181,7 +4144,7 @@
       </w:rPr>
     </w:lvl>
   </w:abstractNum>
-  <w:abstractNum w:abstractNumId="16" w15:restartNumberingAfterBreak="0">
+  <w:abstractNum w:abstractNumId="17" w15:restartNumberingAfterBreak="0">
     <w:nsid w:val="41A22C1E"/>
     <w:multiLevelType w:val="hybridMultilevel"/>
     <w:tmpl w:val="53D0E852"/>
@@ -3270,7 +4233,7 @@
       </w:pPr>
     </w:lvl>
   </w:abstractNum>
-  <w:abstractNum w:abstractNumId="17" w15:restartNumberingAfterBreak="0">
+  <w:abstractNum w:abstractNumId="18" w15:restartNumberingAfterBreak="0">
     <w:nsid w:val="45616DED"/>
     <w:multiLevelType w:val="hybridMultilevel"/>
     <w:tmpl w:val="ADA413E2"/>
@@ -3359,7 +4322,7 @@
       </w:pPr>
     </w:lvl>
   </w:abstractNum>
-  <w:abstractNum w:abstractNumId="18" w15:restartNumberingAfterBreak="0">
+  <w:abstractNum w:abstractNumId="19" w15:restartNumberingAfterBreak="0">
     <w:nsid w:val="469200E2"/>
     <w:multiLevelType w:val="hybridMultilevel"/>
     <w:tmpl w:val="A15239A8"/>
@@ -3472,7 +4435,7 @@
       </w:rPr>
     </w:lvl>
   </w:abstractNum>
-  <w:abstractNum w:abstractNumId="19" w15:restartNumberingAfterBreak="0">
+  <w:abstractNum w:abstractNumId="20" w15:restartNumberingAfterBreak="0">
     <w:nsid w:val="48051FC8"/>
     <w:multiLevelType w:val="hybridMultilevel"/>
     <w:tmpl w:val="FBD825DA"/>
@@ -3585,7 +4548,7 @@
       </w:rPr>
     </w:lvl>
   </w:abstractNum>
-  <w:abstractNum w:abstractNumId="20" w15:restartNumberingAfterBreak="0">
+  <w:abstractNum w:abstractNumId="21" w15:restartNumberingAfterBreak="0">
     <w:nsid w:val="487F69D3"/>
     <w:multiLevelType w:val="hybridMultilevel"/>
     <w:tmpl w:val="3684CE24"/>
@@ -3674,7 +4637,7 @@
       </w:pPr>
     </w:lvl>
   </w:abstractNum>
-  <w:abstractNum w:abstractNumId="21" w15:restartNumberingAfterBreak="0">
+  <w:abstractNum w:abstractNumId="22" w15:restartNumberingAfterBreak="0">
     <w:nsid w:val="49F15A4A"/>
     <w:multiLevelType w:val="hybridMultilevel"/>
     <w:tmpl w:val="844A9EE4"/>
@@ -3763,7 +4726,7 @@
       </w:pPr>
     </w:lvl>
   </w:abstractNum>
-  <w:abstractNum w:abstractNumId="22" w15:restartNumberingAfterBreak="0">
+  <w:abstractNum w:abstractNumId="23" w15:restartNumberingAfterBreak="0">
     <w:nsid w:val="50C673B4"/>
     <w:multiLevelType w:val="hybridMultilevel"/>
     <w:tmpl w:val="3C307652"/>
@@ -3849,7 +4812,7 @@
       </w:pPr>
     </w:lvl>
   </w:abstractNum>
-  <w:abstractNum w:abstractNumId="23" w15:restartNumberingAfterBreak="0">
+  <w:abstractNum w:abstractNumId="24" w15:restartNumberingAfterBreak="0">
     <w:nsid w:val="515C7293"/>
     <w:multiLevelType w:val="hybridMultilevel"/>
     <w:tmpl w:val="6CB25024"/>
@@ -3962,7 +4925,7 @@
       </w:rPr>
     </w:lvl>
   </w:abstractNum>
-  <w:abstractNum w:abstractNumId="24" w15:restartNumberingAfterBreak="0">
+  <w:abstractNum w:abstractNumId="25" w15:restartNumberingAfterBreak="0">
     <w:nsid w:val="5DF557CA"/>
     <w:multiLevelType w:val="multilevel"/>
     <w:tmpl w:val="6D78F478"/>
@@ -4048,7 +5011,7 @@
       </w:pPr>
     </w:lvl>
   </w:abstractNum>
-  <w:abstractNum w:abstractNumId="25" w15:restartNumberingAfterBreak="0">
+  <w:abstractNum w:abstractNumId="26" w15:restartNumberingAfterBreak="0">
     <w:nsid w:val="5EEE18BB"/>
     <w:multiLevelType w:val="hybridMultilevel"/>
     <w:tmpl w:val="9CBC644C"/>
@@ -4134,7 +5097,7 @@
       </w:pPr>
     </w:lvl>
   </w:abstractNum>
-  <w:abstractNum w:abstractNumId="26" w15:restartNumberingAfterBreak="0">
+  <w:abstractNum w:abstractNumId="27" w15:restartNumberingAfterBreak="0">
     <w:nsid w:val="5F4C29E3"/>
     <w:multiLevelType w:val="hybridMultilevel"/>
     <w:tmpl w:val="618253CC"/>
@@ -4247,7 +5210,7 @@
       </w:rPr>
     </w:lvl>
   </w:abstractNum>
-  <w:abstractNum w:abstractNumId="27" w15:restartNumberingAfterBreak="0">
+  <w:abstractNum w:abstractNumId="28" w15:restartNumberingAfterBreak="0">
     <w:nsid w:val="628D0009"/>
     <w:multiLevelType w:val="hybridMultilevel"/>
     <w:tmpl w:val="17883AC6"/>
@@ -4360,7 +5323,7 @@
       </w:rPr>
     </w:lvl>
   </w:abstractNum>
-  <w:abstractNum w:abstractNumId="28" w15:restartNumberingAfterBreak="0">
+  <w:abstractNum w:abstractNumId="29" w15:restartNumberingAfterBreak="0">
     <w:nsid w:val="63393A9D"/>
     <w:multiLevelType w:val="hybridMultilevel"/>
     <w:tmpl w:val="387657B6"/>
@@ -4449,7 +5412,7 @@
       </w:pPr>
     </w:lvl>
   </w:abstractNum>
-  <w:abstractNum w:abstractNumId="29" w15:restartNumberingAfterBreak="0">
+  <w:abstractNum w:abstractNumId="30" w15:restartNumberingAfterBreak="0">
     <w:nsid w:val="63B159C9"/>
     <w:multiLevelType w:val="hybridMultilevel"/>
     <w:tmpl w:val="71125398"/>
@@ -4562,7 +5525,7 @@
       </w:rPr>
     </w:lvl>
   </w:abstractNum>
-  <w:abstractNum w:abstractNumId="30" w15:restartNumberingAfterBreak="0">
+  <w:abstractNum w:abstractNumId="31" w15:restartNumberingAfterBreak="0">
     <w:nsid w:val="6C541AD1"/>
     <w:multiLevelType w:val="hybridMultilevel"/>
     <w:tmpl w:val="173832DC"/>
@@ -4675,7 +5638,7 @@
       </w:rPr>
     </w:lvl>
   </w:abstractNum>
-  <w:abstractNum w:abstractNumId="31" w15:restartNumberingAfterBreak="0">
+  <w:abstractNum w:abstractNumId="32" w15:restartNumberingAfterBreak="0">
     <w:nsid w:val="6C6953EF"/>
     <w:multiLevelType w:val="hybridMultilevel"/>
     <w:tmpl w:val="823009B2"/>
@@ -4761,7 +5724,7 @@
       </w:pPr>
     </w:lvl>
   </w:abstractNum>
-  <w:abstractNum w:abstractNumId="32" w15:restartNumberingAfterBreak="0">
+  <w:abstractNum w:abstractNumId="33" w15:restartNumberingAfterBreak="0">
     <w:nsid w:val="72EE6EF7"/>
     <w:multiLevelType w:val="hybridMultilevel"/>
     <w:tmpl w:val="E7F2CB74"/>
@@ -4847,7 +5810,7 @@
       </w:pPr>
     </w:lvl>
   </w:abstractNum>
-  <w:abstractNum w:abstractNumId="33" w15:restartNumberingAfterBreak="0">
+  <w:abstractNum w:abstractNumId="34" w15:restartNumberingAfterBreak="0">
     <w:nsid w:val="74AD598D"/>
     <w:multiLevelType w:val="hybridMultilevel"/>
     <w:tmpl w:val="33DCD4FC"/>
@@ -4936,10 +5899,10 @@
       </w:pPr>
     </w:lvl>
   </w:abstractNum>
-  <w:abstractNum w:abstractNumId="34" w15:restartNumberingAfterBreak="0">
+  <w:abstractNum w:abstractNumId="35" w15:restartNumberingAfterBreak="0">
     <w:nsid w:val="78D02079"/>
     <w:multiLevelType w:val="hybridMultilevel"/>
-    <w:tmpl w:val="AD8676A2"/>
+    <w:tmpl w:val="2938955C"/>
     <w:lvl w:ilvl="0" w:tplc="0809000F">
       <w:start w:val="1"/>
       <w:numFmt w:val="decimal"/>
@@ -5025,7 +5988,7 @@
       </w:pPr>
     </w:lvl>
   </w:abstractNum>
-  <w:abstractNum w:abstractNumId="35" w15:restartNumberingAfterBreak="0">
+  <w:abstractNum w:abstractNumId="36" w15:restartNumberingAfterBreak="0">
     <w:nsid w:val="79A61E1E"/>
     <w:multiLevelType w:val="hybridMultilevel"/>
     <w:tmpl w:val="FD32FD28"/>
@@ -5138,7 +6101,7 @@
       </w:rPr>
     </w:lvl>
   </w:abstractNum>
-  <w:abstractNum w:abstractNumId="36" w15:restartNumberingAfterBreak="0">
+  <w:abstractNum w:abstractNumId="37" w15:restartNumberingAfterBreak="0">
     <w:nsid w:val="7E6E1A58"/>
     <w:multiLevelType w:val="hybridMultilevel"/>
     <w:tmpl w:val="58AACE16"/>
@@ -5264,7 +6227,7 @@
     </w:lvlOverride>
   </w:num>
   <w:num w:numId="4" w16cid:durableId="400830682">
-    <w:abstractNumId w:val="20"/>
+    <w:abstractNumId w:val="21"/>
   </w:num>
   <w:num w:numId="5" w16cid:durableId="1784811983">
     <w:abstractNumId w:val="9"/>
@@ -5297,16 +6260,16 @@
     </w:lvlOverride>
   </w:num>
   <w:num w:numId="6" w16cid:durableId="1114400266">
-    <w:abstractNumId w:val="27"/>
+    <w:abstractNumId w:val="28"/>
   </w:num>
   <w:num w:numId="7" w16cid:durableId="1376348716">
     <w:abstractNumId w:val="10"/>
   </w:num>
   <w:num w:numId="8" w16cid:durableId="44069325">
-    <w:abstractNumId w:val="19"/>
+    <w:abstractNumId w:val="20"/>
   </w:num>
   <w:num w:numId="9" w16cid:durableId="420610638">
-    <w:abstractNumId w:val="25"/>
+    <w:abstractNumId w:val="26"/>
     <w:lvlOverride w:ilvl="0">
       <w:startOverride w:val="1"/>
     </w:lvlOverride>
@@ -5336,13 +6299,13 @@
     </w:lvlOverride>
   </w:num>
   <w:num w:numId="10" w16cid:durableId="1791052223">
-    <w:abstractNumId w:val="30"/>
+    <w:abstractNumId w:val="31"/>
   </w:num>
   <w:num w:numId="11" w16cid:durableId="1887175576">
-    <w:abstractNumId w:val="13"/>
+    <w:abstractNumId w:val="14"/>
   </w:num>
   <w:num w:numId="12" w16cid:durableId="1567641914">
-    <w:abstractNumId w:val="14"/>
+    <w:abstractNumId w:val="15"/>
   </w:num>
   <w:num w:numId="13" w16cid:durableId="963275144">
     <w:abstractNumId w:val="5"/>
@@ -5375,10 +6338,10 @@
     </w:lvlOverride>
   </w:num>
   <w:num w:numId="14" w16cid:durableId="294871122">
-    <w:abstractNumId w:val="18"/>
+    <w:abstractNumId w:val="19"/>
   </w:num>
   <w:num w:numId="15" w16cid:durableId="1959069848">
-    <w:abstractNumId w:val="26"/>
+    <w:abstractNumId w:val="27"/>
   </w:num>
   <w:num w:numId="16" w16cid:durableId="630404512">
     <w:abstractNumId w:val="2"/>
@@ -5395,10 +6358,10 @@
     <w:lvlOverride w:ilvl="8"/>
   </w:num>
   <w:num w:numId="17" w16cid:durableId="697462262">
-    <w:abstractNumId w:val="35"/>
+    <w:abstractNumId w:val="36"/>
   </w:num>
   <w:num w:numId="18" w16cid:durableId="1137379000">
-    <w:abstractNumId w:val="21"/>
+    <w:abstractNumId w:val="22"/>
   </w:num>
   <w:num w:numId="19" w16cid:durableId="106701853">
     <w:abstractNumId w:val="2"/>
@@ -5407,13 +6370,13 @@
     <w:abstractNumId w:val="8"/>
   </w:num>
   <w:num w:numId="21" w16cid:durableId="1479419181">
-    <w:abstractNumId w:val="22"/>
+    <w:abstractNumId w:val="23"/>
   </w:num>
   <w:num w:numId="22" w16cid:durableId="968777964">
-    <w:abstractNumId w:val="15"/>
+    <w:abstractNumId w:val="16"/>
   </w:num>
   <w:num w:numId="23" w16cid:durableId="1540897297">
-    <w:abstractNumId w:val="17"/>
+    <w:abstractNumId w:val="18"/>
   </w:num>
   <w:num w:numId="24" w16cid:durableId="1080060499">
     <w:abstractNumId w:val="3"/>
@@ -5425,10 +6388,10 @@
     </w:lvlOverride>
   </w:num>
   <w:num w:numId="26" w16cid:durableId="1590499497">
-    <w:abstractNumId w:val="33"/>
+    <w:abstractNumId w:val="34"/>
   </w:num>
   <w:num w:numId="27" w16cid:durableId="892279364">
-    <w:abstractNumId w:val="28"/>
+    <w:abstractNumId w:val="29"/>
     <w:lvlOverride w:ilvl="0">
       <w:startOverride w:val="1"/>
     </w:lvlOverride>
@@ -5458,19 +6421,19 @@
     </w:lvlOverride>
   </w:num>
   <w:num w:numId="28" w16cid:durableId="1747452924">
-    <w:abstractNumId w:val="24"/>
+    <w:abstractNumId w:val="25"/>
   </w:num>
   <w:num w:numId="29" w16cid:durableId="167643307">
-    <w:abstractNumId w:val="36"/>
+    <w:abstractNumId w:val="37"/>
   </w:num>
   <w:num w:numId="30" w16cid:durableId="1853765861">
-    <w:abstractNumId w:val="29"/>
+    <w:abstractNumId w:val="30"/>
   </w:num>
   <w:num w:numId="31" w16cid:durableId="582374791">
-    <w:abstractNumId w:val="32"/>
+    <w:abstractNumId w:val="33"/>
   </w:num>
   <w:num w:numId="32" w16cid:durableId="1880780075">
-    <w:abstractNumId w:val="23"/>
+    <w:abstractNumId w:val="24"/>
   </w:num>
   <w:num w:numId="33" w16cid:durableId="451171551">
     <w:abstractNumId w:val="12"/>
@@ -5479,7 +6442,7 @@
     <w:abstractNumId w:val="11"/>
   </w:num>
   <w:num w:numId="35" w16cid:durableId="1380786788">
-    <w:abstractNumId w:val="31"/>
+    <w:abstractNumId w:val="32"/>
   </w:num>
   <w:num w:numId="36" w16cid:durableId="1544975948">
     <w:abstractNumId w:val="5"/>
@@ -5491,10 +6454,13 @@
     <w:abstractNumId w:val="0"/>
   </w:num>
   <w:num w:numId="39" w16cid:durableId="1049577290">
-    <w:abstractNumId w:val="16"/>
+    <w:abstractNumId w:val="17"/>
   </w:num>
   <w:num w:numId="40" w16cid:durableId="351150633">
-    <w:abstractNumId w:val="34"/>
+    <w:abstractNumId w:val="35"/>
+  </w:num>
+  <w:num w:numId="41" w16cid:durableId="28381249">
+    <w:abstractNumId w:val="13"/>
   </w:num>
   <w:numIdMacAtCleanup w:val="17"/>
 </w:numbering>
@@ -5898,7 +6864,7 @@
   <w:style w:type="paragraph" w:default="1" w:styleId="Normal">
     <w:name w:val="Normal"/>
     <w:qFormat/>
-    <w:rsid w:val="00913B53"/>
+    <w:rsid w:val="008C7CE6"/>
     <w:pPr>
       <w:spacing w:before="80" w:after="120"/>
     </w:pPr>

</xml_diff>